<commit_message>
rest service in Scala
</commit_message>
<xml_diff>
--- a/docs/ontwerp.docx
+++ b/docs/ontwerp.docx
@@ -38,7 +38,60 @@
           <w:lang w:eastAsia="nl-NL"/>
         </w:rPr>
         <w:pict>
-          <v:shape id="_x0000_s1043" type="#_x0000_t202" style="position:absolute;margin-left:63.4pt;margin-top:51.55pt;width:51pt;height:22.8pt;z-index:251673600;mso-width-relative:margin;mso-height-relative:margin" filled="f" stroked="f">
+          <v:shape id="_x0000_s1030" type="#_x0000_t202" style="position:absolute;margin-left:-2.6pt;margin-top:26.5pt;width:329.7pt;height:179.55pt;z-index:251657213" filled="f">
+            <v:textbox>
+              <w:txbxContent>
+                <w:p>
+                  <w:r>
+                    <w:t>Data</w:t>
+                  </w:r>
+                </w:p>
+              </w:txbxContent>
+            </v:textbox>
+          </v:shape>
+        </w:pict>
+      </w:r>
+      <w:r>
+        <w:rPr>
+          <w:noProof/>
+          <w:lang w:eastAsia="nl-NL"/>
+        </w:rPr>
+        <w:pict>
+          <v:shapetype id="_x0000_t32" coordsize="21600,21600" o:spt="32" o:oned="t" path="m,l21600,21600e" filled="f">
+            <v:path arrowok="t" fillok="f" o:connecttype="none"/>
+            <o:lock v:ext="edit" shapetype="t"/>
+          </v:shapetype>
+          <v:shape id="_x0000_s1042" type="#_x0000_t32" style="position:absolute;margin-left:211.5pt;margin-top:41.3pt;width:41.65pt;height:62.15pt;flip:x y;z-index:251672576" o:connectortype="straight">
+            <v:stroke endarrow="block"/>
+          </v:shape>
+        </w:pict>
+      </w:r>
+      <w:r>
+        <w:rPr>
+          <w:noProof/>
+          <w:lang w:eastAsia="nl-NL"/>
+        </w:rPr>
+        <w:pict>
+          <v:shape id="_x0000_s1038" type="#_x0000_t202" style="position:absolute;margin-left:.6pt;margin-top:97.9pt;width:320.6pt;height:37.1pt;z-index:251658238" filled="f">
+            <v:textbox>
+              <w:txbxContent>
+                <w:p>
+                  <w:r>
+                    <w:t>Redudance</w:t>
+                  </w:r>
+                </w:p>
+              </w:txbxContent>
+            </v:textbox>
+          </v:shape>
+        </w:pict>
+      </w:r>
+      <w:r>
+        <w:rPr>
+          <w:noProof/>
+          <w:lang w:eastAsia="nl-NL"/>
+        </w:rPr>
+        <w:pict>
+          <v:shape id="_x0000_s1036" type="#_x0000_t202" style="position:absolute;margin-left:193.35pt;margin-top:79.65pt;width:41.9pt;height:22.8pt;z-index:251668480;mso-width-relative:margin;mso-height-relative:margin" filled="f" stroked="f">
             <v:textbox>
               <w:txbxContent>
                 <w:p>
@@ -48,58 +101,21 @@
                     </w:rPr>
                   </w:pPr>
                   <w:r>
-                    <w:t>reduce</w:t>
-                  </w:r>
-                </w:p>
-              </w:txbxContent>
-            </v:textbox>
-          </v:shape>
-        </w:pict>
-      </w:r>
-      <w:r>
-        <w:rPr>
-          <w:noProof/>
-          <w:lang w:eastAsia="nl-NL"/>
-        </w:rPr>
-        <w:pict>
-          <v:shapetype id="_x0000_t32" coordsize="21600,21600" o:spt="32" o:oned="t" path="m,l21600,21600e" filled="f">
-            <v:path arrowok="t" fillok="f" o:connecttype="none"/>
-            <o:lock v:ext="edit" shapetype="t"/>
-          </v:shapetype>
-          <v:shape id="_x0000_s1042" type="#_x0000_t32" style="position:absolute;margin-left:211.5pt;margin-top:41.3pt;width:39.35pt;height:59.85pt;flip:x y;z-index:251672576" o:connectortype="straight">
-            <v:stroke endarrow="block"/>
-          </v:shape>
-        </w:pict>
-      </w:r>
-      <w:r>
-        <w:rPr>
-          <w:noProof/>
-          <w:lang w:eastAsia="nl-NL"/>
-        </w:rPr>
-        <w:pict>
-          <v:shape id="_x0000_s1034" type="#_x0000_t32" style="position:absolute;margin-left:184.4pt;margin-top:77.9pt;width:31.85pt;height:25.8pt;z-index:251666432" o:connectortype="straight">
-            <v:stroke endarrow="block"/>
-          </v:shape>
-        </w:pict>
-      </w:r>
-      <w:r>
-        <w:rPr>
-          <w:noProof/>
-          <w:lang w:eastAsia="nl-NL"/>
-        </w:rPr>
-        <w:pict>
-          <v:shape id="_x0000_s1032" type="#_x0000_t32" style="position:absolute;margin-left:102pt;margin-top:79.55pt;width:33.3pt;height:27.3pt;flip:x;z-index:251664384" o:connectortype="straight">
-            <v:stroke endarrow="block"/>
-          </v:shape>
-        </w:pict>
-      </w:r>
-      <w:r>
-        <w:rPr>
-          <w:noProof/>
-          <w:lang w:eastAsia="nl-NL"/>
-        </w:rPr>
-        <w:pict>
-          <v:shape id="_x0000_s1035" type="#_x0000_t202" style="position:absolute;margin-left:109.25pt;margin-top:81.3pt;width:41.9pt;height:22.8pt;z-index:251667456;mso-width-relative:margin;mso-height-relative:margin" filled="f" stroked="f">
+                    <w:t>map</w:t>
+                  </w:r>
+                </w:p>
+              </w:txbxContent>
+            </v:textbox>
+          </v:shape>
+        </w:pict>
+      </w:r>
+      <w:r>
+        <w:rPr>
+          <w:noProof/>
+          <w:lang w:eastAsia="nl-NL"/>
+        </w:rPr>
+        <w:pict>
+          <v:shape id="_x0000_s1035" type="#_x0000_t202" style="position:absolute;margin-left:117.55pt;margin-top:81.3pt;width:41.9pt;height:22.8pt;z-index:251667456;mso-width-relative:margin;mso-height-relative:margin" filled="f" stroked="f">
             <v:textbox>
               <w:txbxContent>
                 <w:p>
@@ -123,18 +139,7 @@
           <w:lang w:eastAsia="nl-NL"/>
         </w:rPr>
         <w:pict>
-          <v:shape id="_x0000_s1040" type="#_x0000_t32" style="position:absolute;margin-left:90.3pt;margin-top:39.2pt;width:28.1pt;height:65.15pt;flip:y;z-index:251670528" o:connectortype="straight">
-            <v:stroke endarrow="block"/>
-          </v:shape>
-        </w:pict>
-      </w:r>
-      <w:r>
-        <w:rPr>
-          <w:noProof/>
-          <w:lang w:eastAsia="nl-NL"/>
-        </w:rPr>
-        <w:pict>
-          <v:shape id="_x0000_s1041" type="#_x0000_t202" style="position:absolute;margin-left:225.85pt;margin-top:56.75pt;width:51pt;height:22.8pt;z-index:251671552;mso-width-relative:margin;mso-height-relative:margin" filled="f" stroked="f">
+          <v:shape id="_x0000_s1043" type="#_x0000_t202" style="position:absolute;margin-left:63.4pt;margin-top:51.55pt;width:51pt;height:22.8pt;z-index:251673600;mso-width-relative:margin;mso-height-relative:margin" filled="f" stroked="f">
             <v:textbox>
               <w:txbxContent>
                 <w:p>
@@ -158,7 +163,40 @@
           <w:lang w:eastAsia="nl-NL"/>
         </w:rPr>
         <w:pict>
-          <v:shape id="_x0000_s1036" type="#_x0000_t202" style="position:absolute;margin-left:187.3pt;margin-top:80.4pt;width:41.9pt;height:22.8pt;z-index:251668480;mso-width-relative:margin;mso-height-relative:margin" filled="f" stroked="f">
+          <v:shape id="_x0000_s1034" type="#_x0000_t32" style="position:absolute;margin-left:184.4pt;margin-top:77.9pt;width:31.85pt;height:25.8pt;z-index:251666432" o:connectortype="straight">
+            <v:stroke endarrow="block"/>
+          </v:shape>
+        </w:pict>
+      </w:r>
+      <w:r>
+        <w:rPr>
+          <w:noProof/>
+          <w:lang w:eastAsia="nl-NL"/>
+        </w:rPr>
+        <w:pict>
+          <v:shape id="_x0000_s1032" type="#_x0000_t32" style="position:absolute;margin-left:102pt;margin-top:79.55pt;width:33.3pt;height:27.3pt;flip:x;z-index:251664384" o:connectortype="straight">
+            <v:stroke endarrow="block"/>
+          </v:shape>
+        </w:pict>
+      </w:r>
+      <w:r>
+        <w:rPr>
+          <w:noProof/>
+          <w:lang w:eastAsia="nl-NL"/>
+        </w:rPr>
+        <w:pict>
+          <v:shape id="_x0000_s1040" type="#_x0000_t32" style="position:absolute;margin-left:90.3pt;margin-top:39.2pt;width:28.1pt;height:65.15pt;flip:y;z-index:251670528" o:connectortype="straight">
+            <v:stroke endarrow="block"/>
+          </v:shape>
+        </w:pict>
+      </w:r>
+      <w:r>
+        <w:rPr>
+          <w:noProof/>
+          <w:lang w:eastAsia="nl-NL"/>
+        </w:rPr>
+        <w:pict>
+          <v:shape id="_x0000_s1041" type="#_x0000_t202" style="position:absolute;margin-left:225.85pt;margin-top:56.75pt;width:51pt;height:22.8pt;z-index:251671552;mso-width-relative:margin;mso-height-relative:margin" filled="f" stroked="f">
             <v:textbox>
               <w:txbxContent>
                 <w:p>
@@ -168,26 +206,7 @@
                     </w:rPr>
                   </w:pPr>
                   <w:r>
-                    <w:t>map</w:t>
-                  </w:r>
-                </w:p>
-              </w:txbxContent>
-            </v:textbox>
-          </v:shape>
-        </w:pict>
-      </w:r>
-      <w:r>
-        <w:rPr>
-          <w:noProof/>
-          <w:lang w:eastAsia="nl-NL"/>
-        </w:rPr>
-        <w:pict>
-          <v:shape id="_x0000_s1030" type="#_x0000_t202" style="position:absolute;margin-left:-2.6pt;margin-top:26.5pt;width:357.75pt;height:179.55pt;z-index:251657213" filled="f">
-            <v:textbox>
-              <w:txbxContent>
-                <w:p>
-                  <w:r>
-                    <w:t>Data</w:t>
+                    <w:t>reduce</w:t>
                   </w:r>
                 </w:p>
               </w:txbxContent>
@@ -284,25 +303,6 @@
                   </w:pPr>
                   <w:r>
                     <w:t>Browser node</w:t>
-                  </w:r>
-                </w:p>
-              </w:txbxContent>
-            </v:textbox>
-          </v:shape>
-        </w:pict>
-      </w:r>
-      <w:r>
-        <w:rPr>
-          <w:noProof/>
-          <w:lang w:eastAsia="nl-NL"/>
-        </w:rPr>
-        <w:pict>
-          <v:shape id="_x0000_s1038" type="#_x0000_t202" style="position:absolute;margin-left:9.7pt;margin-top:96.4pt;width:296.35pt;height:37.1pt;z-index:251658238" filled="f">
-            <v:textbox>
-              <w:txbxContent>
-                <w:p>
-                  <w:r>
-                    <w:t>Redudance</w:t>
                   </w:r>
                 </w:p>
               </w:txbxContent>
@@ -830,7 +830,7 @@
 </file>
 
 <file path=customXml/itemProps1.xml><?xml version="1.0" encoding="utf-8"?>
-<ds:datastoreItem xmlns:ds="http://schemas.openxmlformats.org/officeDocument/2006/customXml" ds:itemID="{2C50FD84-BFE3-439C-B6D6-95A5C40FA1CC}">
+<ds:datastoreItem xmlns:ds="http://schemas.openxmlformats.org/officeDocument/2006/customXml" ds:itemID="{12985684-DD70-4073-98C9-42850C2E519C}">
   <ds:schemaRefs>
     <ds:schemaRef ds:uri="http://schemas.openxmlformats.org/officeDocument/2006/bibliography"/>
   </ds:schemaRefs>

</xml_diff>